<commit_message>
Customer Statement, and button SO list report
</commit_message>
<xml_diff>
--- a/N E K I Customizations/CustomerStatement.docx
+++ b/N E K I Customizations/CustomerStatement.docx
@@ -178,6 +178,8 @@
  
                          < D u e D a t e _ D t l d C u s t L e d g E n t r i e s > D u e D a t e _ D t l d C u s t L e d g E n t r i e s < / D u e D a t e _ D t l d C u s t L e d g E n t r i e s >   
+                         < E x t e r n a l D o c N o > E x t e r n a l D o c N o < / E x t e r n a l D o c N o > + 
                          < P o s t D a t e _ D t l d C u s t L e d g E n t r i e s > P o s t D a t e _ D t l d C u s t L e d g E n t r i e s < / P o s t D a t e _ D t l d C u s t L e d g E n t r i e s >   
                          < R e m a i n A m t _ D t l d C u s t L e d g E n t r i e s > R e m a i n A m t _ D t l d C u s t L e d g E n t r i e s < / R e m a i n A m t _ D t l d C u s t L e d g E n t r i e s > @@ -235,6 +237,8 @@
                          < D o c u m e n t _ D a t e _ C u s t L e d g E n t r y 2 > D o c u m e n t _ D a t e _ C u s t L e d g E n t r y 2 < / D o c u m e n t _ D a t e _ C u s t L e d g E n t r y 2 >   
                          < D u e D a t e _ C u s t L e d g E n t r y 2 > D u e D a t e _ C u s t L e d g E n t r y 2 < / D u e D a t e _ C u s t L e d g E n t r y 2 > + 
+                         < E x t e r n a l _ D o c u m e n t _ N o _ > E x t e r n a l _ D o c u m e n t _ N o _ < / E x t e r n a l _ D o c u m e n t _ N o _ >   
                          < O r i g i n a l A m t _ C u s t L e d g E n t r y 2 > O r i g i n a l A m t _ C u s t L e d g E n t r y 2 < / O r i g i n a l A m t _ C u s t L e d g E n t r y 2 >   

</xml_diff>

<commit_message>
Customer & Vendor Outstanding Amount report modify formula of Overdue Days , fields visible in sales lines and and bank details in customer statement and outstanding report
Customer & Vendor Outstanding Amount report modify formula of Overdue Days , fields visible in sales lines and and bank details in customer statement and outstanding report
</commit_message>
<xml_diff>
--- a/N E K I Customizations/CustomerStatement.docx
+++ b/N E K I Customizations/CustomerStatement.docx
@@ -22,6 +22,22 @@
  
      < C u s t o m e r >   
+         < B a n k A c c o u n t > B a n k A c c o u n t < / B a n k A c c o u n t > + 
+         < B a n k _ A c c o u n t N o > B a n k _ A c c o u n t N o < / B a n k _ A c c o u n t N o > + 
+         < B a n k _ B r a n c h N o > B a n k _ B r a n c h N o < / B a n k _ B r a n c h N o > + 
+         < B a n k _ C u r r e n c y > B a n k _ C u r r e n c y < / B a n k _ C u r r e n c y > + 
+         < B a n k _ I B A N > B a n k _ I B A N < / B a n k _ I B A N > + 
+         < B a n k _ N a m e > B a n k _ N a m e < / B a n k _ N a m e > + 
+         < B a n k _ N a m e 2 > B a n k _ N a m e 2 < / B a n k _ N a m e 2 > + 
+         < B a n k _ S W I F T C o d e > B a n k _ S W I F T C o d e < / B a n k _ S W I F T C o d e > + 
          < N o _ C u s t > N o _ C u s t < / N o _ C u s t >   
          < I n t e g e r > 
</xml_diff>

<commit_message>
adding multiple shipment no to tax invoice
adding multiple shipment no to tax invoice
</commit_message>
<xml_diff>
--- a/N E K I Customizations/CustomerStatement.docx
+++ b/N E K I Customizations/CustomerStatement.docx
@@ -20,70 +20,6 @@
  
  < N a v W o r d R e p o r t X m l P a r t   x m l n s = " u r n : m i c r o s o f t - d y n a m i c s - n a v / r e p o r t s / L I T _ C u s t o m e r _ S t a t e m e n t / 8 0 1 0 0 / " >   
-     < B C R e p o r t I n f o r m a t i o n > - 
-         < R e p o r t M e t a d a t a > - 
-             < E x t e n s i o n I d > E x t e n s i o n   I D < / E x t e n s i o n I d > - 
-             < E x t e n s i o n N a m e > E x t e n s i o n   N a m e < / E x t e n s i o n N a m e > - 
-             < E x t e n s i o n P u b l i s h e r > E x t e n s i o n   P u b l i s h e r < / E x t e n s i o n P u b l i s h e r > - 
-             < E x t e n s i o n V e r s i o n > E x t e n s i o n   V e r s i o n < / E x t e n s i o n V e r s i o n > - 
-             < R e p o r t I d > R e p o r t   I D < / R e p o r t I d > - 
-             < R e p o r t N a m e > R e p o r t   N a m e < / R e p o r t N a m e > - 
-             < A b o u t T h i s R e p o r t T i t l e > A b o u t   T h i s   R e p o r t   T i t l e < / A b o u t T h i s R e p o r t T i t l e > - 
-             < A b o u t T h i s R e p o r t T e x t > A b o u t   T h i s   R e p o r t   T e x t < / A b o u t T h i s R e p o r t T e x t > - 
-             < R e p o r t H e l p L i n k > R e p o r t   H e l p   L i n k < / R e p o r t H e l p L i n k > - 
-         < / R e p o r t M e t a d a t a > - 
-         < R e p o r t R e q u e s t > - 
-             < T e n a n t E n t r a I d > T e n a n t   E n t r a   I d < / T e n a n t E n t r a I d > - 
-             < E n v i r o n m e n t N a m e > E n v i r o n m e n t   N a m e < / E n v i r o n m e n t N a m e > - 
-             < E n v i r o n m e n t T y p e > E n v i r o n m e n t   T y p e < / E n v i r o n m e n t T y p e > - 
-             < C o m p a n y N a m e > C o m p a n y   N a m e < / C o m p a n y N a m e > - 
-             < C o m p a n y D i s p l a y N a m e > C o m p a n y   D i s p l a y   N a m e < / C o m p a n y D i s p l a y N a m e > - 
-             < C o m p a n y I d > C o m p a n y   I D < / C o m p a n y I d > - 
-             < U s e r N a m e > U s e r   N a m e < / U s e r N a m e > - 
-             < D a t e A n d T i m e > D a t e   a n d   T i m e < / D a t e A n d T i m e > - 
-             < L a n g u a g e > L a n g u a g e < / L a n g u a g e > - 
-             < F o r m a t R e g i o n > F o r m a t   R e g i o n < / F o r m a t R e g i o n > - 
-             < D a t e T i m e V a l u e s > - 
-                 < Y e a r > Y e a r < / Y e a r > - 
-                 < M o n t h N u m b e r > M o n t h   N u m b e r < / M o n t h N u m b e r > - 
-                 < D a y N u m b e r > D a y   N u m b e r < / D a y N u m b e r > - 
-                 < H o u r > H o u r < / H o u r > - 
-                 < M i n u t e > M i n u t e < / M i n u t e > - 
-             < / D a t e T i m e V a l u e s > - 
-         < / R e p o r t R e q u e s t > - 
-     < / B C R e p o r t I n f o r m a t i o n > - 
      < C u s t o m e r >   
          < B a n k A c c o u n t > B a n k A c c o u n t < / B a n k A c c o u n t > 
</xml_diff>